<commit_message>
added importance functionality. added sorting by importance. some code improvements were made.
</commit_message>
<xml_diff>
--- a/программа.docx
+++ b/программа.docx
@@ -1,6 +1,6 @@
 
 <file path=word/document.xml><?xml version="1.0" encoding="utf-8"?>
-<w:document xmlns:wpc="http://schemas.microsoft.com/office/word/2010/wordprocessingCanvas" xmlns:cx="http://schemas.microsoft.com/office/drawing/2014/chartex" xmlns:cx1="http://schemas.microsoft.com/office/drawing/2015/9/8/chartex" xmlns:cx2="http://schemas.microsoft.com/office/drawing/2015/10/21/chartex" xmlns:cx3="http://schemas.microsoft.com/office/drawing/2016/5/9/chartex" xmlns:cx4="http://schemas.microsoft.com/office/drawing/2016/5/10/chartex" xmlns:cx5="http://schemas.microsoft.com/office/drawing/2016/5/11/chartex" xmlns:cx6="http://schemas.microsoft.com/office/drawing/2016/5/12/chartex" xmlns:cx7="http://schemas.microsoft.com/office/drawing/2016/5/13/chartex" xmlns:cx8="http://schemas.microsoft.com/office/drawing/2016/5/14/chartex" xmlns:mc="http://schemas.openxmlformats.org/markup-compatibility/2006" xmlns:aink="http://schemas.microsoft.com/office/drawing/2016/ink" xmlns:am3d="http://schemas.microsoft.com/office/drawing/2017/model3d" xmlns:o="urn:schemas-microsoft-com:office:office" xmlns:r="http://schemas.openxmlformats.org/officeDocument/2006/relationships" xmlns:m="http://schemas.openxmlformats.org/officeDocument/2006/math" xmlns:v="urn:schemas-microsoft-com:vml" xmlns:wp14="http://schemas.microsoft.com/office/word/2010/wordprocessingDrawing" xmlns:wp="http://schemas.openxmlformats.org/drawingml/2006/wordprocessingDrawing" xmlns:w10="urn:schemas-microsoft-com:office:word" xmlns:w="http://schemas.openxmlformats.org/wordprocessingml/2006/main" xmlns:w14="http://schemas.microsoft.com/office/word/2010/wordml" xmlns:w15="http://schemas.microsoft.com/office/word/2012/wordml" xmlns:w16cex="http://schemas.microsoft.com/office/word/2018/wordml/cex" xmlns:w16cid="http://schemas.microsoft.com/office/word/2016/wordml/cid" xmlns:w16="http://schemas.microsoft.com/office/word/2018/wordml" xmlns:w16sdtdh="http://schemas.microsoft.com/office/word/2020/wordml/sdtdatahash" xmlns:w16se="http://schemas.microsoft.com/office/word/2015/wordml/symex" xmlns:wpg="http://schemas.microsoft.com/office/word/2010/wordprocessingGroup" xmlns:wpi="http://schemas.microsoft.com/office/word/2010/wordprocessingInk" xmlns:wne="http://schemas.microsoft.com/office/word/2006/wordml" xmlns:wps="http://schemas.microsoft.com/office/word/2010/wordprocessingShape" mc:Ignorable="w14 w15 w16se w16cid w16 w16cex w16sdtdh wp14">
+<w:document xmlns:wpc="http://schemas.microsoft.com/office/word/2010/wordprocessingCanvas" xmlns:cx="http://schemas.microsoft.com/office/drawing/2014/chartex" xmlns:cx1="http://schemas.microsoft.com/office/drawing/2015/9/8/chartex" xmlns:cx2="http://schemas.microsoft.com/office/drawing/2015/10/21/chartex" xmlns:cx3="http://schemas.microsoft.com/office/drawing/2016/5/9/chartex" xmlns:cx4="http://schemas.microsoft.com/office/drawing/2016/5/10/chartex" xmlns:cx5="http://schemas.microsoft.com/office/drawing/2016/5/11/chartex" xmlns:cx6="http://schemas.microsoft.com/office/drawing/2016/5/12/chartex" xmlns:cx7="http://schemas.microsoft.com/office/drawing/2016/5/13/chartex" xmlns:cx8="http://schemas.microsoft.com/office/drawing/2016/5/14/chartex" xmlns:mc="http://schemas.openxmlformats.org/markup-compatibility/2006" xmlns:aink="http://schemas.microsoft.com/office/drawing/2016/ink" xmlns:am3d="http://schemas.microsoft.com/office/drawing/2017/model3d" xmlns:o="urn:schemas-microsoft-com:office:office" xmlns:oel="http://schemas.microsoft.com/office/2019/extlst" xmlns:r="http://schemas.openxmlformats.org/officeDocument/2006/relationships" xmlns:m="http://schemas.openxmlformats.org/officeDocument/2006/math" xmlns:v="urn:schemas-microsoft-com:vml" xmlns:wp14="http://schemas.microsoft.com/office/word/2010/wordprocessingDrawing" xmlns:wp="http://schemas.openxmlformats.org/drawingml/2006/wordprocessingDrawing" xmlns:w10="urn:schemas-microsoft-com:office:word" xmlns:w="http://schemas.openxmlformats.org/wordprocessingml/2006/main" xmlns:w14="http://schemas.microsoft.com/office/word/2010/wordml" xmlns:w15="http://schemas.microsoft.com/office/word/2012/wordml" xmlns:w16cex="http://schemas.microsoft.com/office/word/2018/wordml/cex" xmlns:w16cid="http://schemas.microsoft.com/office/word/2016/wordml/cid" xmlns:w16="http://schemas.microsoft.com/office/word/2018/wordml" xmlns:w16sdtdh="http://schemas.microsoft.com/office/word/2020/wordml/sdtdatahash" xmlns:w16se="http://schemas.microsoft.com/office/word/2015/wordml/symex" xmlns:wpg="http://schemas.microsoft.com/office/word/2010/wordprocessingGroup" xmlns:wpi="http://schemas.microsoft.com/office/word/2010/wordprocessingInk" xmlns:wne="http://schemas.microsoft.com/office/word/2006/wordml" xmlns:wps="http://schemas.microsoft.com/office/word/2010/wordprocessingShape" mc:Ignorable="w14 w15 w16se w16cid w16 w16cex w16sdtdh wp14">
   <w:body>
     <w:p>
       <w:pPr>
@@ -3423,15 +3423,7 @@
         </w:numPr>
       </w:pPr>
       <w:r>
-        <w:t xml:space="preserve">При изменении процедур взаимодействия с базой данных все усовершенствования будут автоматически </w:t>
-      </w:r>
-      <w:proofErr w:type="gramStart"/>
-      <w:r>
-        <w:t>вносится</w:t>
-      </w:r>
-      <w:proofErr w:type="gramEnd"/>
-      <w:r>
-        <w:t xml:space="preserve"> во все классы</w:t>
+        <w:t>При изменении процедур взаимодействия с базой данных все усовершенствования будут автоматически вносится во все классы</w:t>
       </w:r>
     </w:p>
     <w:p>
@@ -3443,13 +3435,8 @@
         </w:numPr>
       </w:pPr>
       <w:r>
-        <w:t xml:space="preserve">и </w:t>
-      </w:r>
-      <w:proofErr w:type="gramStart"/>
-      <w:r>
-        <w:t>т.д.</w:t>
-      </w:r>
-      <w:proofErr w:type="gramEnd"/>
+        <w:t>и т.д.</w:t>
+      </w:r>
     </w:p>
     <w:p>
       <w:pPr>
@@ -3839,18 +3826,8 @@
       <w:r>
         <w:t xml:space="preserve">Например, </w:t>
       </w:r>
-      <w:proofErr w:type="spellStart"/>
-      <w:proofErr w:type="gramStart"/>
-      <w:r>
-        <w:t>nvarchar</w:t>
-      </w:r>
-      <w:proofErr w:type="spellEnd"/>
-      <w:r>
-        <w:t>(</w:t>
-      </w:r>
-      <w:proofErr w:type="gramEnd"/>
-      <w:r>
-        <w:t>30)</w:t>
+      <w:r>
+        <w:t>nvarchar(30)</w:t>
       </w:r>
       <w:r>
         <w:t xml:space="preserve"> – имеется в виду «30»</w:t>
@@ -4320,30 +4297,13 @@
         <w:rPr>
           <w:lang w:eastAsia="ru-RU"/>
         </w:rPr>
-        <w:t xml:space="preserve">Некоторые проекты внутри разных сфер пересекаются и могут быть вписаны как в одну, так и в другую. На практике куда боль подходит, туда и следует отправлять. </w:t>
-      </w:r>
-      <w:r>
-        <w:rPr>
-          <w:lang w:eastAsia="ru-RU"/>
-        </w:rPr>
-        <w:t>Но лучше</w:t>
-      </w:r>
-      <w:r>
-        <w:rPr>
-          <w:lang w:eastAsia="ru-RU"/>
-        </w:rPr>
-        <w:t xml:space="preserve"> добавить функционал – и туда и туда, чтобы было удобнее искать и работать.</w:t>
-      </w:r>
-    </w:p>
-    <w:p>
-      <w:r>
-        <w:t>Поэтому следует сделать функционал позволяющий включать задачу как подзадачу в несколько разных задач</w:t>
-      </w:r>
-      <w:proofErr w:type="gramStart"/>
-      <w:r>
-        <w:t>.</w:t>
-      </w:r>
-      <w:proofErr w:type="gramEnd"/>
+        <w:t>Некоторые проекты внутри разных сфер пересекаются и могут быть вписаны как в одну, так и в другую. На практике куда боль подходит, туда и следует отправлять. Но лучше добавить функционал – и туда и туда, чтобы было удобнее искать и работать.</w:t>
+      </w:r>
+    </w:p>
+    <w:p>
+      <w:r>
+        <w:t>Поэтому следует сделать функционал позволяющий включать задачу как подзадачу в несколько разных задач.</w:t>
+      </w:r>
       <w:r>
         <w:t xml:space="preserve"> И установить флажок уникальное поле у </w:t>
       </w:r>
@@ -5642,14 +5602,12 @@
       <w:r>
         <w:t xml:space="preserve">Может какой-нибудь параметр </w:t>
       </w:r>
-      <w:proofErr w:type="spellStart"/>
       <w:r>
         <w:rPr>
           <w:lang w:val="en-US"/>
         </w:rPr>
         <w:t>nameof</w:t>
       </w:r>
-      <w:proofErr w:type="spellEnd"/>
       <w:r>
         <w:t xml:space="preserve"> имя поля</w:t>
       </w:r>
@@ -6353,7 +6311,75 @@
         <w:t xml:space="preserve"> во время редактирования название задачи и всё сохраняется и обновляется</w:t>
       </w:r>
     </w:p>
-    <w:p/>
+    <w:p>
+      <w:pPr>
+        <w:pStyle w:val="2"/>
+      </w:pPr>
+      <w:r>
+        <w:t>Важность</w:t>
+      </w:r>
+    </w:p>
+    <w:p>
+      <w:r>
+        <w:t xml:space="preserve">Позволяет сделать приоритеты в делах. А это очень </w:t>
+      </w:r>
+      <w:r>
+        <w:t>продуктивно</w:t>
+      </w:r>
+      <w:r>
+        <w:t>.</w:t>
+      </w:r>
+    </w:p>
+    <w:p>
+      <w:r>
+        <w:t>Сделать так, чтобы при перетаскивании (</w:t>
+      </w:r>
+      <w:r>
+        <w:rPr>
+          <w:lang w:val="en-US"/>
+        </w:rPr>
+        <w:t>drag</w:t>
+      </w:r>
+      <w:r>
+        <w:t xml:space="preserve"> </w:t>
+      </w:r>
+      <w:r>
+        <w:rPr>
+          <w:lang w:val="en-US"/>
+        </w:rPr>
+        <w:t>and</w:t>
+      </w:r>
+      <w:r>
+        <w:t xml:space="preserve"> </w:t>
+      </w:r>
+      <w:r>
+        <w:rPr>
+          <w:lang w:val="en-US"/>
+        </w:rPr>
+        <w:t>drop</w:t>
+      </w:r>
+      <w:r>
+        <w:t xml:space="preserve">) важность поднимаемого </w:t>
+      </w:r>
+      <w:r>
+        <w:t xml:space="preserve">/ опускаемого </w:t>
+      </w:r>
+      <w:r>
+        <w:t xml:space="preserve">дела выставлялась на единицу больше важности </w:t>
+      </w:r>
+      <w:r>
+        <w:t>дела,</w:t>
+      </w:r>
+      <w:r>
+        <w:t xml:space="preserve"> выше которого она поднята</w:t>
+      </w:r>
+      <w:r>
+        <w:t xml:space="preserve"> / опущена</w:t>
+      </w:r>
+      <w:r>
+        <w:t>.</w:t>
+      </w:r>
+    </w:p>
     <w:p>
       <w:pPr>
         <w:pStyle w:val="2"/>
@@ -6601,15 +6627,7 @@
         </w:numPr>
       </w:pPr>
       <w:r>
-        <w:t xml:space="preserve">На практике я не использую </w:t>
-      </w:r>
-      <w:proofErr w:type="spellStart"/>
-      <w:r>
-        <w:t>OneNote</w:t>
-      </w:r>
-      <w:proofErr w:type="spellEnd"/>
-      <w:r>
-        <w:t xml:space="preserve"> для хранения фото и видео. Только текст</w:t>
+        <w:t>На практике я не использую OneNote для хранения фото и видео. Только текст</w:t>
       </w:r>
       <w:r>
         <w:t>.</w:t>
@@ -6624,18 +6642,11 @@
         </w:numPr>
       </w:pPr>
       <w:r>
+        <w:lastRenderedPageBreak/>
         <w:t>Я</w:t>
       </w:r>
       <w:r>
-        <w:t xml:space="preserve"> не отправляю на практике фотографии в </w:t>
-      </w:r>
-      <w:proofErr w:type="spellStart"/>
-      <w:r>
-        <w:t>OneNote</w:t>
-      </w:r>
-      <w:proofErr w:type="spellEnd"/>
-      <w:r>
-        <w:t xml:space="preserve"> ни откуда. Ни с телефона, ни с компьютера.</w:t>
+        <w:t xml:space="preserve"> не отправляю на практике фотографии в OneNote ни откуда. Ни с телефона, ни с компьютера.</w:t>
       </w:r>
     </w:p>
     <w:p>
@@ -6668,7 +6679,6 @@
       </w:pPr>
       <w:bookmarkStart w:id="36" w:name="_Toc100080783"/>
       <w:r>
-        <w:lastRenderedPageBreak/>
         <w:t>Периодические задачи</w:t>
       </w:r>
       <w:bookmarkEnd w:id="36"/>
@@ -6890,7 +6900,7 @@
 </file>
 
 <file path=word/numbering.xml><?xml version="1.0" encoding="utf-8"?>
-<w:numbering xmlns:wpc="http://schemas.microsoft.com/office/word/2010/wordprocessingCanvas" xmlns:cx="http://schemas.microsoft.com/office/drawing/2014/chartex" xmlns:cx1="http://schemas.microsoft.com/office/drawing/2015/9/8/chartex" xmlns:cx2="http://schemas.microsoft.com/office/drawing/2015/10/21/chartex" xmlns:cx3="http://schemas.microsoft.com/office/drawing/2016/5/9/chartex" xmlns:cx4="http://schemas.microsoft.com/office/drawing/2016/5/10/chartex" xmlns:cx5="http://schemas.microsoft.com/office/drawing/2016/5/11/chartex" xmlns:cx6="http://schemas.microsoft.com/office/drawing/2016/5/12/chartex" xmlns:cx7="http://schemas.microsoft.com/office/drawing/2016/5/13/chartex" xmlns:cx8="http://schemas.microsoft.com/office/drawing/2016/5/14/chartex" xmlns:mc="http://schemas.openxmlformats.org/markup-compatibility/2006" xmlns:aink="http://schemas.microsoft.com/office/drawing/2016/ink" xmlns:am3d="http://schemas.microsoft.com/office/drawing/2017/model3d" xmlns:o="urn:schemas-microsoft-com:office:office" xmlns:r="http://schemas.openxmlformats.org/officeDocument/2006/relationships" xmlns:m="http://schemas.openxmlformats.org/officeDocument/2006/math" xmlns:v="urn:schemas-microsoft-com:vml" xmlns:wp14="http://schemas.microsoft.com/office/word/2010/wordprocessingDrawing" xmlns:wp="http://schemas.openxmlformats.org/drawingml/2006/wordprocessingDrawing" xmlns:w10="urn:schemas-microsoft-com:office:word" xmlns:w="http://schemas.openxmlformats.org/wordprocessingml/2006/main" xmlns:w14="http://schemas.microsoft.com/office/word/2010/wordml" xmlns:w15="http://schemas.microsoft.com/office/word/2012/wordml" xmlns:w16cex="http://schemas.microsoft.com/office/word/2018/wordml/cex" xmlns:w16cid="http://schemas.microsoft.com/office/word/2016/wordml/cid" xmlns:w16="http://schemas.microsoft.com/office/word/2018/wordml" xmlns:w16sdtdh="http://schemas.microsoft.com/office/word/2020/wordml/sdtdatahash" xmlns:w16se="http://schemas.microsoft.com/office/word/2015/wordml/symex" xmlns:wpg="http://schemas.microsoft.com/office/word/2010/wordprocessingGroup" xmlns:wpi="http://schemas.microsoft.com/office/word/2010/wordprocessingInk" xmlns:wne="http://schemas.microsoft.com/office/word/2006/wordml" xmlns:wps="http://schemas.microsoft.com/office/word/2010/wordprocessingShape" mc:Ignorable="w14 w15 w16se w16cid w16 w16cex w16sdtdh wp14">
+<w:numbering xmlns:wpc="http://schemas.microsoft.com/office/word/2010/wordprocessingCanvas" xmlns:cx="http://schemas.microsoft.com/office/drawing/2014/chartex" xmlns:cx1="http://schemas.microsoft.com/office/drawing/2015/9/8/chartex" xmlns:cx2="http://schemas.microsoft.com/office/drawing/2015/10/21/chartex" xmlns:cx3="http://schemas.microsoft.com/office/drawing/2016/5/9/chartex" xmlns:cx4="http://schemas.microsoft.com/office/drawing/2016/5/10/chartex" xmlns:cx5="http://schemas.microsoft.com/office/drawing/2016/5/11/chartex" xmlns:cx6="http://schemas.microsoft.com/office/drawing/2016/5/12/chartex" xmlns:cx7="http://schemas.microsoft.com/office/drawing/2016/5/13/chartex" xmlns:cx8="http://schemas.microsoft.com/office/drawing/2016/5/14/chartex" xmlns:mc="http://schemas.openxmlformats.org/markup-compatibility/2006" xmlns:aink="http://schemas.microsoft.com/office/drawing/2016/ink" xmlns:am3d="http://schemas.microsoft.com/office/drawing/2017/model3d" xmlns:o="urn:schemas-microsoft-com:office:office" xmlns:oel="http://schemas.microsoft.com/office/2019/extlst" xmlns:r="http://schemas.openxmlformats.org/officeDocument/2006/relationships" xmlns:m="http://schemas.openxmlformats.org/officeDocument/2006/math" xmlns:v="urn:schemas-microsoft-com:vml" xmlns:wp14="http://schemas.microsoft.com/office/word/2010/wordprocessingDrawing" xmlns:wp="http://schemas.openxmlformats.org/drawingml/2006/wordprocessingDrawing" xmlns:w10="urn:schemas-microsoft-com:office:word" xmlns:w="http://schemas.openxmlformats.org/wordprocessingml/2006/main" xmlns:w14="http://schemas.microsoft.com/office/word/2010/wordml" xmlns:w15="http://schemas.microsoft.com/office/word/2012/wordml" xmlns:w16cex="http://schemas.microsoft.com/office/word/2018/wordml/cex" xmlns:w16cid="http://schemas.microsoft.com/office/word/2016/wordml/cid" xmlns:w16="http://schemas.microsoft.com/office/word/2018/wordml" xmlns:w16sdtdh="http://schemas.microsoft.com/office/word/2020/wordml/sdtdatahash" xmlns:w16se="http://schemas.microsoft.com/office/word/2015/wordml/symex" xmlns:wpg="http://schemas.microsoft.com/office/word/2010/wordprocessingGroup" xmlns:wpi="http://schemas.microsoft.com/office/word/2010/wordprocessingInk" xmlns:wne="http://schemas.microsoft.com/office/word/2006/wordml" xmlns:wps="http://schemas.microsoft.com/office/word/2010/wordprocessingShape" mc:Ignorable="w14 w15 w16se w16cid w16 w16cex w16sdtdh wp14">
   <w:abstractNum w:abstractNumId="0" w15:restartNumberingAfterBreak="0">
     <w:nsid w:val="01B51B92"/>
     <w:multiLevelType w:val="hybridMultilevel"/>
@@ -9151,64 +9161,64 @@
       </w:rPr>
     </w:lvl>
   </w:abstractNum>
-  <w:num w:numId="1">
+  <w:num w:numId="1" w16cid:durableId="988021905">
     <w:abstractNumId w:val="6"/>
   </w:num>
-  <w:num w:numId="2">
+  <w:num w:numId="2" w16cid:durableId="319387565">
     <w:abstractNumId w:val="18"/>
   </w:num>
-  <w:num w:numId="3">
+  <w:num w:numId="3" w16cid:durableId="363140092">
     <w:abstractNumId w:val="9"/>
   </w:num>
-  <w:num w:numId="4">
+  <w:num w:numId="4" w16cid:durableId="427118894">
     <w:abstractNumId w:val="10"/>
   </w:num>
-  <w:num w:numId="5">
+  <w:num w:numId="5" w16cid:durableId="121969927">
     <w:abstractNumId w:val="0"/>
   </w:num>
-  <w:num w:numId="6">
+  <w:num w:numId="6" w16cid:durableId="1515461270">
     <w:abstractNumId w:val="7"/>
   </w:num>
-  <w:num w:numId="7">
+  <w:num w:numId="7" w16cid:durableId="32198863">
     <w:abstractNumId w:val="17"/>
   </w:num>
-  <w:num w:numId="8">
+  <w:num w:numId="8" w16cid:durableId="711659820">
     <w:abstractNumId w:val="11"/>
   </w:num>
-  <w:num w:numId="9">
+  <w:num w:numId="9" w16cid:durableId="1158035878">
     <w:abstractNumId w:val="16"/>
   </w:num>
-  <w:num w:numId="10">
+  <w:num w:numId="10" w16cid:durableId="1835560696">
     <w:abstractNumId w:val="15"/>
   </w:num>
-  <w:num w:numId="11">
+  <w:num w:numId="11" w16cid:durableId="120998144">
     <w:abstractNumId w:val="13"/>
   </w:num>
-  <w:num w:numId="12">
+  <w:num w:numId="12" w16cid:durableId="1852405170">
     <w:abstractNumId w:val="8"/>
   </w:num>
-  <w:num w:numId="13">
+  <w:num w:numId="13" w16cid:durableId="1436175242">
     <w:abstractNumId w:val="3"/>
   </w:num>
-  <w:num w:numId="14">
+  <w:num w:numId="14" w16cid:durableId="180628876">
     <w:abstractNumId w:val="4"/>
   </w:num>
-  <w:num w:numId="15">
+  <w:num w:numId="15" w16cid:durableId="395471672">
     <w:abstractNumId w:val="5"/>
   </w:num>
-  <w:num w:numId="16">
+  <w:num w:numId="16" w16cid:durableId="683360602">
     <w:abstractNumId w:val="12"/>
   </w:num>
-  <w:num w:numId="17">
+  <w:num w:numId="17" w16cid:durableId="1654987013">
     <w:abstractNumId w:val="2"/>
   </w:num>
-  <w:num w:numId="18">
+  <w:num w:numId="18" w16cid:durableId="629016981">
     <w:abstractNumId w:val="14"/>
   </w:num>
-  <w:num w:numId="19">
+  <w:num w:numId="19" w16cid:durableId="516434128">
     <w:abstractNumId w:val="1"/>
   </w:num>
-  <w:num w:numId="20">
+  <w:num w:numId="20" w16cid:durableId="312492587">
     <w:abstractNumId w:val="19"/>
   </w:num>
 </w:numbering>

</xml_diff>